<commit_message>
Added the rest of the endpoints and updated docs
</commit_message>
<xml_diff>
--- a/Todo.docx
+++ b/Todo.docx
@@ -185,63 +185,41 @@
     </w:p>
     <w:p>
       <w:r>
-        <w:t>GET /</w:t>
-      </w:r>
-      <w:proofErr w:type="spellStart"/>
-      <w:r>
-        <w:t>api</w:t>
-      </w:r>
-      <w:proofErr w:type="spellEnd"/>
-      <w:r>
-        <w:t>/events – returns all events</w:t>
-      </w:r>
-    </w:p>
-    <w:p>
-      <w:r>
-        <w:t>GET /</w:t>
-      </w:r>
-      <w:proofErr w:type="spellStart"/>
-      <w:r>
-        <w:t>api</w:t>
-      </w:r>
-      <w:proofErr w:type="spellEnd"/>
-      <w:r>
-        <w:t>/members – returns all members</w:t>
-      </w:r>
-    </w:p>
-    <w:p>
-      <w:r>
-        <w:t>POST /</w:t>
-      </w:r>
-      <w:proofErr w:type="spellStart"/>
-      <w:r>
-        <w:t>api</w:t>
-      </w:r>
-      <w:proofErr w:type="spellEnd"/>
-      <w:r>
-        <w:t>/event – creates a new event</w:t>
-      </w:r>
-    </w:p>
-    <w:p>
-      <w:r>
-        <w:t xml:space="preserve">POST </w:t>
-      </w:r>
-      <w:r>
-        <w:t>/</w:t>
-      </w:r>
-      <w:proofErr w:type="spellStart"/>
-      <w:r>
-        <w:t>api</w:t>
-      </w:r>
-      <w:proofErr w:type="spellEnd"/>
-      <w:r>
-        <w:t>/</w:t>
-      </w:r>
-      <w:r>
-        <w:t>check – checks a member in</w:t>
+        <w:t>GET /api/events – returns all events</w:t>
+      </w:r>
+    </w:p>
+    <w:p>
+      <w:r>
+        <w:t>GET /api/members – returns all members</w:t>
+      </w:r>
+    </w:p>
+    <w:p>
+      <w:r>
+        <w:t>GET /api/types – returns all types</w:t>
+      </w:r>
+    </w:p>
+    <w:p>
+      <w:r>
+        <w:t>POST /api/event – creates a new event</w:t>
+      </w:r>
+    </w:p>
+    <w:p>
+      <w:r>
+        <w:t>POST /api/members – creates a new member</w:t>
       </w:r>
       <w:bookmarkStart w:id="0" w:name="_GoBack"/>
       <w:bookmarkEnd w:id="0"/>
+    </w:p>
+    <w:p>
+      <w:r>
+        <w:t xml:space="preserve">POST </w:t>
+      </w:r>
+      <w:r>
+        <w:t>/api/</w:t>
+      </w:r>
+      <w:r>
+        <w:t>check – checks a member in</w:t>
+      </w:r>
       <w:r>
         <w:br/>
       </w:r>

</xml_diff>

<commit_message>
Added sessions to prevent multiple logins from the same device
</commit_message>
<xml_diff>
--- a/Todo.docx
+++ b/Todo.docx
@@ -71,23 +71,10 @@
         </w:numPr>
       </w:pPr>
       <w:r>
-        <w:t>GET</w:t>
-      </w:r>
-      <w:r>
-        <w:t xml:space="preserve"> event</w:t>
-      </w:r>
-    </w:p>
-    <w:p>
-      <w:pPr>
-        <w:pStyle w:val="ListParagraph"/>
-        <w:numPr>
-          <w:ilvl w:val="1"/>
-          <w:numId w:val="1"/>
-        </w:numPr>
-      </w:pPr>
-      <w:r>
         <w:t xml:space="preserve">POST to sign in </w:t>
       </w:r>
+      <w:bookmarkStart w:id="0" w:name="_GoBack"/>
+      <w:bookmarkEnd w:id="0"/>
     </w:p>
     <w:p>
       <w:r>
@@ -185,37 +172,83 @@
     </w:p>
     <w:p>
       <w:r>
-        <w:t>GET /api/events – returns all events</w:t>
-      </w:r>
-    </w:p>
-    <w:p>
-      <w:r>
-        <w:t>GET /api/members – returns all members</w:t>
-      </w:r>
-    </w:p>
-    <w:p>
-      <w:r>
-        <w:t>GET /api/types – returns all types</w:t>
-      </w:r>
-    </w:p>
-    <w:p>
-      <w:r>
-        <w:t>POST /api/event – creates a new event</w:t>
-      </w:r>
-    </w:p>
-    <w:p>
-      <w:r>
-        <w:t>POST /api/members – creates a new member</w:t>
-      </w:r>
-      <w:bookmarkStart w:id="0" w:name="_GoBack"/>
-      <w:bookmarkEnd w:id="0"/>
+        <w:t>GET /</w:t>
+      </w:r>
+      <w:proofErr w:type="spellStart"/>
+      <w:r>
+        <w:t>api</w:t>
+      </w:r>
+      <w:proofErr w:type="spellEnd"/>
+      <w:r>
+        <w:t>/events – returns all events</w:t>
+      </w:r>
+    </w:p>
+    <w:p>
+      <w:r>
+        <w:t>GET /</w:t>
+      </w:r>
+      <w:proofErr w:type="spellStart"/>
+      <w:r>
+        <w:t>api</w:t>
+      </w:r>
+      <w:proofErr w:type="spellEnd"/>
+      <w:r>
+        <w:t>/members – returns all members</w:t>
+      </w:r>
+    </w:p>
+    <w:p>
+      <w:r>
+        <w:t>GET /</w:t>
+      </w:r>
+      <w:proofErr w:type="spellStart"/>
+      <w:r>
+        <w:t>api</w:t>
+      </w:r>
+      <w:proofErr w:type="spellEnd"/>
+      <w:r>
+        <w:t>/types – returns all types</w:t>
+      </w:r>
+    </w:p>
+    <w:p>
+      <w:r>
+        <w:t>POST /</w:t>
+      </w:r>
+      <w:proofErr w:type="spellStart"/>
+      <w:r>
+        <w:t>api</w:t>
+      </w:r>
+      <w:proofErr w:type="spellEnd"/>
+      <w:r>
+        <w:t>/event – creates a new event</w:t>
+      </w:r>
+    </w:p>
+    <w:p>
+      <w:r>
+        <w:t>POST /</w:t>
+      </w:r>
+      <w:proofErr w:type="spellStart"/>
+      <w:r>
+        <w:t>api</w:t>
+      </w:r>
+      <w:proofErr w:type="spellEnd"/>
+      <w:r>
+        <w:t>/members – creates a new member</w:t>
+      </w:r>
     </w:p>
     <w:p>
       <w:r>
         <w:t xml:space="preserve">POST </w:t>
       </w:r>
       <w:r>
-        <w:t>/api/</w:t>
+        <w:t>/</w:t>
+      </w:r>
+      <w:proofErr w:type="spellStart"/>
+      <w:r>
+        <w:t>api</w:t>
+      </w:r>
+      <w:proofErr w:type="spellEnd"/>
+      <w:r>
+        <w:t>/</w:t>
       </w:r>
       <w:r>
         <w:t>check – checks a member in</w:t>

</xml_diff>